<commit_message>
Added github link for source code.
</commit_message>
<xml_diff>
--- a/SJMS Technical Design.docx
+++ b/SJMS Technical Design.docx
@@ -1418,6 +1418,54 @@
         </w:rPr>
         <w:t>Source code contains SJMS, SJMS-Core (client jar source) and jobs (Example Jobs code).</w:t>
       </w:r>
+      <w:r>
+        <w:rPr>
+          <w:rFonts w:ascii="Georgia" w:hAnsi="Georgia"/>
+        </w:rPr>
+        <w:t xml:space="preserve">  Source code </w:t>
+      </w:r>
+      <w:r>
+        <w:rPr>
+          <w:rFonts w:ascii="Georgia" w:hAnsi="Georgia"/>
+        </w:rPr>
+        <w:t xml:space="preserve">and all jar files </w:t>
+      </w:r>
+      <w:r>
+        <w:rPr>
+          <w:rFonts w:ascii="Georgia" w:hAnsi="Georgia"/>
+        </w:rPr>
+        <w:t>can</w:t>
+      </w:r>
+      <w:bookmarkStart w:id="0" w:name="_GoBack"/>
+      <w:bookmarkEnd w:id="0"/>
+      <w:r>
+        <w:rPr>
+          <w:rFonts w:ascii="Georgia" w:hAnsi="Georgia"/>
+        </w:rPr>
+        <w:t xml:space="preserve"> be found in </w:t>
+      </w:r>
+      <w:r>
+        <w:rPr>
+          <w:rFonts w:ascii="Georgia" w:hAnsi="Georgia"/>
+          <w:b/>
+          <w:highlight w:val="yellow"/>
+        </w:rPr>
+        <w:t>github</w:t>
+      </w:r>
+      <w:r>
+        <w:rPr>
+          <w:rFonts w:ascii="Georgia" w:hAnsi="Georgia"/>
+        </w:rPr>
+        <w:t xml:space="preserve"> repository </w:t>
+      </w:r>
+      <w:r>
+        <w:rPr>
+          <w:rFonts w:ascii="Georgia" w:hAnsi="Georgia"/>
+          <w:b/>
+          <w:highlight w:val="yellow"/>
+        </w:rPr>
+        <w:t>https://github.com/raghupulishetti/sjms.git</w:t>
+      </w:r>
     </w:p>
     <w:p>
       <w:r>
@@ -1441,10 +1489,10 @@
             <v:path o:extrusionok="f" gradientshapeok="t" o:connecttype="rect"/>
             <o:lock v:ext="edit" aspectratio="t"/>
           </v:shapetype>
-          <v:shape id="_x0000_i1025" type="#_x0000_t75" style="width:77pt;height:40.7pt" o:ole="">
+          <v:shape id="_x0000_i1025" type="#_x0000_t75" style="width:77.25pt;height:40.5pt" o:ole="">
             <v:imagedata r:id="rId6" o:title=""/>
           </v:shape>
-          <o:OLEObject Type="Embed" ProgID="Package" ShapeID="_x0000_i1025" DrawAspect="Content" ObjectID="_1607291552" r:id="rId7"/>
+          <o:OLEObject Type="Embed" ProgID="Package" ShapeID="_x0000_i1025" DrawAspect="Content" ObjectID="_1607292306" r:id="rId7"/>
         </w:object>
       </w:r>
     </w:p>
@@ -1582,10 +1630,10 @@
           <w:rFonts w:ascii="Georgia" w:hAnsi="Georgia"/>
         </w:rPr>
         <w:object w:dxaOrig="3076" w:dyaOrig="810">
-          <v:shape id="_x0000_i1026" type="#_x0000_t75" style="width:154pt;height:40.7pt" o:ole="">
+          <v:shape id="_x0000_i1026" type="#_x0000_t75" style="width:153.75pt;height:40.5pt" o:ole="">
             <v:imagedata r:id="rId8" o:title=""/>
           </v:shape>
-          <o:OLEObject Type="Embed" ProgID="Package" ShapeID="_x0000_i1026" DrawAspect="Content" ObjectID="_1607291553" r:id="rId9"/>
+          <o:OLEObject Type="Embed" ProgID="Package" ShapeID="_x0000_i1026" DrawAspect="Content" ObjectID="_1607292307" r:id="rId9"/>
         </w:object>
       </w:r>
     </w:p>
@@ -1599,6 +1647,7 @@
         <w:rPr>
           <w:rFonts w:ascii="Georgia" w:hAnsi="Georgia"/>
         </w:rPr>
+        <w:lastRenderedPageBreak/>
         <w:t>Job class looks like below.</w:t>
       </w:r>
     </w:p>
@@ -1614,7 +1663,6 @@
         <w:rPr>
           <w:noProof/>
         </w:rPr>
-        <w:lastRenderedPageBreak/>
         <w:drawing>
           <wp:inline distT="0" distB="0" distL="0" distR="0" wp14:anchorId="6184A29E" wp14:editId="32BBC978">
             <wp:extent cx="6400800" cy="2541905"/>
@@ -1792,10 +1840,10 @@
           <w:szCs w:val="24"/>
         </w:rPr>
         <w:object w:dxaOrig="2506" w:dyaOrig="810">
-          <v:shape id="_x0000_i1027" type="#_x0000_t75" style="width:125.2pt;height:40.7pt" o:ole="">
+          <v:shape id="_x0000_i1027" type="#_x0000_t75" style="width:125.25pt;height:40.5pt" o:ole="">
             <v:imagedata r:id="rId12" o:title=""/>
           </v:shape>
-          <o:OLEObject Type="Embed" ProgID="Package" ShapeID="_x0000_i1027" DrawAspect="Content" ObjectID="_1607291554" r:id="rId13"/>
+          <o:OLEObject Type="Embed" ProgID="Package" ShapeID="_x0000_i1027" DrawAspect="Content" ObjectID="_1607292308" r:id="rId13"/>
         </w:object>
       </w:r>
       <w:r>
@@ -1808,10 +1856,10 @@
           <w:szCs w:val="24"/>
         </w:rPr>
         <w:object w:dxaOrig="3076" w:dyaOrig="810">
-          <v:shape id="_x0000_i1028" type="#_x0000_t75" style="width:154pt;height:40.7pt" o:ole="">
+          <v:shape id="_x0000_i1028" type="#_x0000_t75" style="width:153.75pt;height:40.5pt" o:ole="">
             <v:imagedata r:id="rId14" o:title=""/>
           </v:shape>
-          <o:OLEObject Type="Embed" ProgID="Package" ShapeID="_x0000_i1028" DrawAspect="Content" ObjectID="_1607291555" r:id="rId15"/>
+          <o:OLEObject Type="Embed" ProgID="Package" ShapeID="_x0000_i1028" DrawAspect="Content" ObjectID="_1607292309" r:id="rId15"/>
         </w:object>
       </w:r>
     </w:p>
@@ -4374,8 +4422,6 @@
         </w:rPr>
         <w:t xml:space="preserve">  It will cancel the existing job activity and create new job activity based on the configurations given.</w:t>
       </w:r>
-      <w:bookmarkStart w:id="0" w:name="_GoBack"/>
-      <w:bookmarkEnd w:id="0"/>
     </w:p>
     <w:p>
       <w:pPr>

</xml_diff>

<commit_message>
Added architecure diagram and table of contents.
</commit_message>
<xml_diff>
--- a/SJMS Technical Design.docx
+++ b/SJMS Technical Design.docx
@@ -10,13 +10,2022 @@
           <w:b/>
         </w:rPr>
       </w:pPr>
-      <w:r>
+    </w:p>
+    <w:p>
+      <w:pPr>
+        <w:pStyle w:val="TableText"/>
+        <w:ind w:left="-180"/>
+        <w:rPr>
+          <w:rFonts w:ascii="Arial" w:hAnsi="Arial" w:cs="Arial"/>
+          <w:szCs w:val="24"/>
+        </w:rPr>
+      </w:pPr>
+    </w:p>
+    <w:p>
+      <w:pPr>
+        <w:pStyle w:val="TableText"/>
+        <w:ind w:left="-180"/>
+        <w:rPr>
+          <w:rFonts w:ascii="Arial" w:hAnsi="Arial" w:cs="Arial"/>
+          <w:szCs w:val="24"/>
+        </w:rPr>
+      </w:pPr>
+    </w:p>
+    <w:p>
+      <w:pPr>
+        <w:pStyle w:val="TableText"/>
+        <w:ind w:left="-180"/>
+        <w:rPr>
+          <w:rFonts w:ascii="Arial" w:hAnsi="Arial" w:cs="Arial"/>
+          <w:szCs w:val="24"/>
+        </w:rPr>
+      </w:pPr>
+    </w:p>
+    <w:p>
+      <w:pPr>
+        <w:pStyle w:val="TableText"/>
+        <w:ind w:left="-180"/>
+        <w:rPr>
+          <w:rFonts w:ascii="Arial" w:hAnsi="Arial" w:cs="Arial"/>
+          <w:szCs w:val="24"/>
+        </w:rPr>
+      </w:pPr>
+    </w:p>
+    <w:p>
+      <w:pPr>
+        <w:pStyle w:val="TableText"/>
+        <w:ind w:left="-180"/>
+        <w:rPr>
+          <w:rFonts w:ascii="Arial" w:hAnsi="Arial" w:cs="Arial"/>
+          <w:szCs w:val="24"/>
+        </w:rPr>
+      </w:pPr>
+    </w:p>
+    <w:p>
+      <w:pPr>
+        <w:pStyle w:val="TableText"/>
+        <w:ind w:left="-180"/>
+        <w:rPr>
+          <w:rFonts w:ascii="Arial" w:hAnsi="Arial" w:cs="Arial"/>
+          <w:szCs w:val="24"/>
+        </w:rPr>
+      </w:pPr>
+    </w:p>
+    <w:p>
+      <w:pPr>
+        <w:pStyle w:val="TableText"/>
+        <w:ind w:left="-180"/>
+        <w:rPr>
+          <w:rFonts w:ascii="Arial" w:hAnsi="Arial" w:cs="Arial"/>
+          <w:szCs w:val="24"/>
+        </w:rPr>
+      </w:pPr>
+    </w:p>
+    <w:p>
+      <w:pPr>
+        <w:pStyle w:val="TableText"/>
+        <w:ind w:left="-180"/>
+        <w:rPr>
+          <w:rFonts w:ascii="Arial" w:hAnsi="Arial" w:cs="Arial"/>
+          <w:szCs w:val="24"/>
+        </w:rPr>
+      </w:pPr>
+    </w:p>
+    <w:p>
+      <w:pPr>
+        <w:pStyle w:val="TableText"/>
+        <w:ind w:left="-180"/>
+        <w:rPr>
+          <w:rFonts w:ascii="Arial" w:hAnsi="Arial" w:cs="Arial"/>
+          <w:szCs w:val="24"/>
+        </w:rPr>
+      </w:pPr>
+    </w:p>
+    <w:p>
+      <w:pPr>
+        <w:pStyle w:val="TableText"/>
+        <w:ind w:left="-180"/>
+        <w:rPr>
+          <w:rFonts w:ascii="Arial" w:hAnsi="Arial" w:cs="Arial"/>
+          <w:szCs w:val="24"/>
+        </w:rPr>
+      </w:pPr>
+    </w:p>
+    <w:p>
+      <w:pPr>
+        <w:pStyle w:val="TableText"/>
+        <w:ind w:left="-180"/>
+        <w:rPr>
+          <w:rFonts w:ascii="Arial" w:hAnsi="Arial" w:cs="Arial"/>
+          <w:szCs w:val="24"/>
+        </w:rPr>
+      </w:pPr>
+    </w:p>
+    <w:p>
+      <w:pPr>
+        <w:jc w:val="center"/>
         <w:rPr>
           <w:b/>
-        </w:rPr>
-        <w:t>Job Management Service</w:t>
-      </w:r>
-    </w:p>
+          <w:bCs/>
+          <w:iCs/>
+          <w:color w:val="C00000"/>
+          <w:sz w:val="40"/>
+          <w:szCs w:val="40"/>
+        </w:rPr>
+      </w:pPr>
+      <w:r>
+        <w:rPr>
+          <w:b/>
+          <w:bCs/>
+          <w:iCs/>
+          <w:color w:val="C00000"/>
+          <w:sz w:val="40"/>
+          <w:szCs w:val="40"/>
+        </w:rPr>
+        <w:t>Simple Job Management System</w:t>
+      </w:r>
+    </w:p>
+    <w:p>
+      <w:pPr>
+        <w:pStyle w:val="Caption"/>
+        <w:jc w:val="center"/>
+        <w:rPr>
+          <w:bCs w:val="0"/>
+          <w:sz w:val="48"/>
+        </w:rPr>
+      </w:pPr>
+      <w:r>
+        <w:rPr>
+          <w:bCs w:val="0"/>
+          <w:sz w:val="48"/>
+        </w:rPr>
+        <w:t>Detailed System Design</w:t>
+      </w:r>
+    </w:p>
+    <w:p>
+      <w:pPr>
+        <w:jc w:val="right"/>
+        <w:rPr>
+          <w:rFonts w:ascii="Verdana" w:hAnsi="Verdana"/>
+        </w:rPr>
+      </w:pPr>
+    </w:p>
+    <w:p>
+      <w:pPr>
+        <w:jc w:val="right"/>
+        <w:rPr>
+          <w:rFonts w:ascii="Verdana" w:hAnsi="Verdana"/>
+        </w:rPr>
+      </w:pPr>
+    </w:p>
+    <w:p/>
+    <w:p>
+      <w:pPr>
+        <w:jc w:val="right"/>
+        <w:rPr>
+          <w:rFonts w:ascii="Times New Roman" w:hAnsi="Times New Roman" w:cs="Times New Roman"/>
+        </w:rPr>
+      </w:pPr>
+    </w:p>
+    <w:p>
+      <w:pPr>
+        <w:jc w:val="right"/>
+        <w:rPr>
+          <w:rFonts w:ascii="Times New Roman" w:hAnsi="Times New Roman" w:cs="Times New Roman"/>
+        </w:rPr>
+      </w:pPr>
+    </w:p>
+    <w:p>
+      <w:pPr>
+        <w:spacing w:before="120"/>
+        <w:jc w:val="right"/>
+      </w:pPr>
+    </w:p>
+    <w:p>
+      <w:pPr>
+        <w:spacing w:before="120"/>
+        <w:jc w:val="right"/>
+      </w:pPr>
+    </w:p>
+    <w:p>
+      <w:pPr>
+        <w:spacing w:before="120"/>
+        <w:jc w:val="right"/>
+      </w:pPr>
+    </w:p>
+    <w:p>
+      <w:pPr>
+        <w:spacing w:before="120"/>
+        <w:jc w:val="right"/>
+      </w:pPr>
+    </w:p>
+    <w:p>
+      <w:pPr>
+        <w:spacing w:before="120"/>
+        <w:jc w:val="right"/>
+      </w:pPr>
+    </w:p>
+    <w:p>
+      <w:pPr>
+        <w:spacing w:before="120"/>
+        <w:jc w:val="right"/>
+      </w:pPr>
+    </w:p>
+    <w:p>
+      <w:pPr>
+        <w:spacing w:before="120"/>
+        <w:jc w:val="right"/>
+      </w:pPr>
+    </w:p>
+    <w:p>
+      <w:pPr>
+        <w:spacing w:before="120"/>
+        <w:jc w:val="right"/>
+      </w:pPr>
+    </w:p>
+    <w:p>
+      <w:pPr>
+        <w:spacing w:before="120"/>
+        <w:jc w:val="right"/>
+      </w:pPr>
+    </w:p>
+    <w:p>
+      <w:pPr>
+        <w:spacing w:before="120"/>
+        <w:jc w:val="right"/>
+      </w:pPr>
+    </w:p>
+    <w:p>
+      <w:pPr>
+        <w:rPr>
+          <w:rFonts w:asciiTheme="majorHAnsi" w:eastAsiaTheme="majorEastAsia" w:hAnsiTheme="majorHAnsi" w:cstheme="majorBidi"/>
+          <w:spacing w:val="-10"/>
+          <w:kern w:val="28"/>
+          <w:sz w:val="56"/>
+          <w:szCs w:val="56"/>
+        </w:rPr>
+      </w:pPr>
+      <w:r>
+        <w:br w:type="page"/>
+      </w:r>
+    </w:p>
+    <w:sdt>
+      <w:sdtPr>
+        <w:rPr>
+          <w:rFonts w:asciiTheme="minorHAnsi" w:eastAsiaTheme="minorHAnsi" w:hAnsiTheme="minorHAnsi" w:cstheme="minorBidi"/>
+          <w:color w:val="auto"/>
+          <w:sz w:val="22"/>
+          <w:szCs w:val="22"/>
+        </w:rPr>
+        <w:id w:val="-1328127090"/>
+        <w:docPartObj>
+          <w:docPartGallery w:val="Table of Contents"/>
+          <w:docPartUnique/>
+        </w:docPartObj>
+      </w:sdtPr>
+      <w:sdtEndPr>
+        <w:rPr>
+          <w:b/>
+          <w:bCs/>
+          <w:noProof/>
+        </w:rPr>
+      </w:sdtEndPr>
+      <w:sdtContent>
+        <w:p>
+          <w:pPr>
+            <w:pStyle w:val="TOCHeading"/>
+          </w:pPr>
+          <w:r>
+            <w:t>Table of Contents</w:t>
+          </w:r>
+        </w:p>
+        <w:p>
+          <w:pPr>
+            <w:pStyle w:val="TOC2"/>
+            <w:tabs>
+              <w:tab w:val="right" w:leader="dot" w:pos="10070"/>
+            </w:tabs>
+            <w:rPr>
+              <w:rFonts w:cstheme="minorBidi"/>
+              <w:noProof/>
+            </w:rPr>
+          </w:pPr>
+          <w:r>
+            <w:rPr>
+              <w:b/>
+              <w:bCs/>
+              <w:noProof/>
+            </w:rPr>
+            <w:fldChar w:fldCharType="begin"/>
+          </w:r>
+          <w:r>
+            <w:rPr>
+              <w:b/>
+              <w:bCs/>
+              <w:noProof/>
+            </w:rPr>
+            <w:instrText xml:space="preserve"> TOC \o "1-3" \h \z \u </w:instrText>
+          </w:r>
+          <w:r>
+            <w:rPr>
+              <w:b/>
+              <w:bCs/>
+              <w:noProof/>
+            </w:rPr>
+            <w:fldChar w:fldCharType="separate"/>
+          </w:r>
+          <w:hyperlink w:anchor="_Toc533618802" w:history="1">
+            <w:r>
+              <w:rPr>
+                <w:rStyle w:val="Hyperlink"/>
+                <w:b/>
+                <w:noProof/>
+              </w:rPr>
+              <w:t>Purpose of this document:</w:t>
+            </w:r>
+            <w:r>
+              <w:rPr>
+                <w:noProof/>
+                <w:webHidden/>
+              </w:rPr>
+              <w:tab/>
+            </w:r>
+            <w:r>
+              <w:rPr>
+                <w:noProof/>
+                <w:webHidden/>
+              </w:rPr>
+              <w:fldChar w:fldCharType="begin"/>
+            </w:r>
+            <w:r>
+              <w:rPr>
+                <w:noProof/>
+                <w:webHidden/>
+              </w:rPr>
+              <w:instrText xml:space="preserve"> PAGEREF _Toc533618802 \h </w:instrText>
+            </w:r>
+            <w:r>
+              <w:rPr>
+                <w:noProof/>
+                <w:webHidden/>
+              </w:rPr>
+            </w:r>
+            <w:r>
+              <w:rPr>
+                <w:noProof/>
+                <w:webHidden/>
+              </w:rPr>
+              <w:fldChar w:fldCharType="separate"/>
+            </w:r>
+            <w:r>
+              <w:rPr>
+                <w:noProof/>
+                <w:webHidden/>
+              </w:rPr>
+              <w:t>3</w:t>
+            </w:r>
+            <w:r>
+              <w:rPr>
+                <w:noProof/>
+                <w:webHidden/>
+              </w:rPr>
+              <w:fldChar w:fldCharType="end"/>
+            </w:r>
+          </w:hyperlink>
+        </w:p>
+        <w:p>
+          <w:pPr>
+            <w:pStyle w:val="TOC2"/>
+            <w:tabs>
+              <w:tab w:val="right" w:leader="dot" w:pos="10070"/>
+            </w:tabs>
+            <w:rPr>
+              <w:rFonts w:cstheme="minorBidi"/>
+              <w:noProof/>
+            </w:rPr>
+          </w:pPr>
+          <w:hyperlink w:anchor="_Toc533618803" w:history="1">
+            <w:r>
+              <w:rPr>
+                <w:rStyle w:val="Hyperlink"/>
+                <w:b/>
+                <w:noProof/>
+              </w:rPr>
+              <w:t>Overview of the System:</w:t>
+            </w:r>
+            <w:r>
+              <w:rPr>
+                <w:noProof/>
+                <w:webHidden/>
+              </w:rPr>
+              <w:tab/>
+            </w:r>
+            <w:r>
+              <w:rPr>
+                <w:noProof/>
+                <w:webHidden/>
+              </w:rPr>
+              <w:fldChar w:fldCharType="begin"/>
+            </w:r>
+            <w:r>
+              <w:rPr>
+                <w:noProof/>
+                <w:webHidden/>
+              </w:rPr>
+              <w:instrText xml:space="preserve"> PAGEREF _Toc533618803 \h </w:instrText>
+            </w:r>
+            <w:r>
+              <w:rPr>
+                <w:noProof/>
+                <w:webHidden/>
+              </w:rPr>
+            </w:r>
+            <w:r>
+              <w:rPr>
+                <w:noProof/>
+                <w:webHidden/>
+              </w:rPr>
+              <w:fldChar w:fldCharType="separate"/>
+            </w:r>
+            <w:r>
+              <w:rPr>
+                <w:noProof/>
+                <w:webHidden/>
+              </w:rPr>
+              <w:t>3</w:t>
+            </w:r>
+            <w:r>
+              <w:rPr>
+                <w:noProof/>
+                <w:webHidden/>
+              </w:rPr>
+              <w:fldChar w:fldCharType="end"/>
+            </w:r>
+          </w:hyperlink>
+        </w:p>
+        <w:p>
+          <w:pPr>
+            <w:pStyle w:val="TOC2"/>
+            <w:tabs>
+              <w:tab w:val="right" w:leader="dot" w:pos="10070"/>
+            </w:tabs>
+            <w:rPr>
+              <w:rFonts w:cstheme="minorBidi"/>
+              <w:noProof/>
+            </w:rPr>
+          </w:pPr>
+          <w:hyperlink w:anchor="_Toc533618804" w:history="1">
+            <w:r>
+              <w:rPr>
+                <w:rStyle w:val="Hyperlink"/>
+                <w:b/>
+                <w:noProof/>
+              </w:rPr>
+              <w:t>Features:</w:t>
+            </w:r>
+            <w:r>
+              <w:rPr>
+                <w:noProof/>
+                <w:webHidden/>
+              </w:rPr>
+              <w:tab/>
+            </w:r>
+            <w:r>
+              <w:rPr>
+                <w:noProof/>
+                <w:webHidden/>
+              </w:rPr>
+              <w:fldChar w:fldCharType="begin"/>
+            </w:r>
+            <w:r>
+              <w:rPr>
+                <w:noProof/>
+                <w:webHidden/>
+              </w:rPr>
+              <w:instrText xml:space="preserve"> PAGEREF _Toc533618804 \h </w:instrText>
+            </w:r>
+            <w:r>
+              <w:rPr>
+                <w:noProof/>
+                <w:webHidden/>
+              </w:rPr>
+            </w:r>
+            <w:r>
+              <w:rPr>
+                <w:noProof/>
+                <w:webHidden/>
+              </w:rPr>
+              <w:fldChar w:fldCharType="separate"/>
+            </w:r>
+            <w:r>
+              <w:rPr>
+                <w:noProof/>
+                <w:webHidden/>
+              </w:rPr>
+              <w:t>3</w:t>
+            </w:r>
+            <w:r>
+              <w:rPr>
+                <w:noProof/>
+                <w:webHidden/>
+              </w:rPr>
+              <w:fldChar w:fldCharType="end"/>
+            </w:r>
+          </w:hyperlink>
+        </w:p>
+        <w:p>
+          <w:pPr>
+            <w:pStyle w:val="TOC2"/>
+            <w:tabs>
+              <w:tab w:val="right" w:leader="dot" w:pos="10070"/>
+            </w:tabs>
+            <w:rPr>
+              <w:rFonts w:cstheme="minorBidi"/>
+              <w:noProof/>
+            </w:rPr>
+          </w:pPr>
+          <w:hyperlink w:anchor="_Toc533618805" w:history="1">
+            <w:r>
+              <w:rPr>
+                <w:rStyle w:val="Hyperlink"/>
+                <w:b/>
+                <w:noProof/>
+              </w:rPr>
+              <w:t>Assumptions:</w:t>
+            </w:r>
+            <w:r>
+              <w:rPr>
+                <w:noProof/>
+                <w:webHidden/>
+              </w:rPr>
+              <w:tab/>
+            </w:r>
+            <w:r>
+              <w:rPr>
+                <w:noProof/>
+                <w:webHidden/>
+              </w:rPr>
+              <w:fldChar w:fldCharType="begin"/>
+            </w:r>
+            <w:r>
+              <w:rPr>
+                <w:noProof/>
+                <w:webHidden/>
+              </w:rPr>
+              <w:instrText xml:space="preserve"> PAGEREF _Toc533618805 \h </w:instrText>
+            </w:r>
+            <w:r>
+              <w:rPr>
+                <w:noProof/>
+                <w:webHidden/>
+              </w:rPr>
+            </w:r>
+            <w:r>
+              <w:rPr>
+                <w:noProof/>
+                <w:webHidden/>
+              </w:rPr>
+              <w:fldChar w:fldCharType="separate"/>
+            </w:r>
+            <w:r>
+              <w:rPr>
+                <w:noProof/>
+                <w:webHidden/>
+              </w:rPr>
+              <w:t>3</w:t>
+            </w:r>
+            <w:r>
+              <w:rPr>
+                <w:noProof/>
+                <w:webHidden/>
+              </w:rPr>
+              <w:fldChar w:fldCharType="end"/>
+            </w:r>
+          </w:hyperlink>
+        </w:p>
+        <w:p>
+          <w:pPr>
+            <w:pStyle w:val="TOC2"/>
+            <w:tabs>
+              <w:tab w:val="right" w:leader="dot" w:pos="10070"/>
+            </w:tabs>
+            <w:rPr>
+              <w:rFonts w:cstheme="minorBidi"/>
+              <w:noProof/>
+            </w:rPr>
+          </w:pPr>
+          <w:hyperlink w:anchor="_Toc533618806" w:history="1">
+            <w:r>
+              <w:rPr>
+                <w:rStyle w:val="Hyperlink"/>
+                <w:b/>
+                <w:noProof/>
+              </w:rPr>
+              <w:t>Improvements:</w:t>
+            </w:r>
+            <w:r>
+              <w:rPr>
+                <w:noProof/>
+                <w:webHidden/>
+              </w:rPr>
+              <w:tab/>
+            </w:r>
+            <w:r>
+              <w:rPr>
+                <w:noProof/>
+                <w:webHidden/>
+              </w:rPr>
+              <w:fldChar w:fldCharType="begin"/>
+            </w:r>
+            <w:r>
+              <w:rPr>
+                <w:noProof/>
+                <w:webHidden/>
+              </w:rPr>
+              <w:instrText xml:space="preserve"> PAGEREF _Toc533618806 \h </w:instrText>
+            </w:r>
+            <w:r>
+              <w:rPr>
+                <w:noProof/>
+                <w:webHidden/>
+              </w:rPr>
+            </w:r>
+            <w:r>
+              <w:rPr>
+                <w:noProof/>
+                <w:webHidden/>
+              </w:rPr>
+              <w:fldChar w:fldCharType="separate"/>
+            </w:r>
+            <w:r>
+              <w:rPr>
+                <w:noProof/>
+                <w:webHidden/>
+              </w:rPr>
+              <w:t>4</w:t>
+            </w:r>
+            <w:r>
+              <w:rPr>
+                <w:noProof/>
+                <w:webHidden/>
+              </w:rPr>
+              <w:fldChar w:fldCharType="end"/>
+            </w:r>
+          </w:hyperlink>
+        </w:p>
+        <w:p>
+          <w:pPr>
+            <w:pStyle w:val="TOC2"/>
+            <w:tabs>
+              <w:tab w:val="right" w:leader="dot" w:pos="10070"/>
+            </w:tabs>
+            <w:rPr>
+              <w:rFonts w:cstheme="minorBidi"/>
+              <w:noProof/>
+            </w:rPr>
+          </w:pPr>
+          <w:hyperlink w:anchor="_Toc533618807" w:history="1">
+            <w:r>
+              <w:rPr>
+                <w:rStyle w:val="Hyperlink"/>
+                <w:b/>
+                <w:noProof/>
+              </w:rPr>
+              <w:t>Architecture and Flow:</w:t>
+            </w:r>
+            <w:r>
+              <w:rPr>
+                <w:noProof/>
+                <w:webHidden/>
+              </w:rPr>
+              <w:tab/>
+            </w:r>
+            <w:r>
+              <w:rPr>
+                <w:noProof/>
+                <w:webHidden/>
+              </w:rPr>
+              <w:fldChar w:fldCharType="begin"/>
+            </w:r>
+            <w:r>
+              <w:rPr>
+                <w:noProof/>
+                <w:webHidden/>
+              </w:rPr>
+              <w:instrText xml:space="preserve"> PAGEREF _Toc533618807 \h </w:instrText>
+            </w:r>
+            <w:r>
+              <w:rPr>
+                <w:noProof/>
+                <w:webHidden/>
+              </w:rPr>
+            </w:r>
+            <w:r>
+              <w:rPr>
+                <w:noProof/>
+                <w:webHidden/>
+              </w:rPr>
+              <w:fldChar w:fldCharType="separate"/>
+            </w:r>
+            <w:r>
+              <w:rPr>
+                <w:noProof/>
+                <w:webHidden/>
+              </w:rPr>
+              <w:t>4</w:t>
+            </w:r>
+            <w:r>
+              <w:rPr>
+                <w:noProof/>
+                <w:webHidden/>
+              </w:rPr>
+              <w:fldChar w:fldCharType="end"/>
+            </w:r>
+          </w:hyperlink>
+        </w:p>
+        <w:p>
+          <w:pPr>
+            <w:pStyle w:val="TOC2"/>
+            <w:tabs>
+              <w:tab w:val="right" w:leader="dot" w:pos="10070"/>
+            </w:tabs>
+            <w:rPr>
+              <w:rFonts w:cstheme="minorBidi"/>
+              <w:noProof/>
+            </w:rPr>
+          </w:pPr>
+          <w:hyperlink w:anchor="_Toc533618808" w:history="1">
+            <w:r>
+              <w:rPr>
+                <w:rStyle w:val="Hyperlink"/>
+                <w:b/>
+                <w:noProof/>
+              </w:rPr>
+              <w:t>Source Code:</w:t>
+            </w:r>
+            <w:r>
+              <w:rPr>
+                <w:noProof/>
+                <w:webHidden/>
+              </w:rPr>
+              <w:tab/>
+            </w:r>
+            <w:r>
+              <w:rPr>
+                <w:noProof/>
+                <w:webHidden/>
+              </w:rPr>
+              <w:fldChar w:fldCharType="begin"/>
+            </w:r>
+            <w:r>
+              <w:rPr>
+                <w:noProof/>
+                <w:webHidden/>
+              </w:rPr>
+              <w:instrText xml:space="preserve"> PAGEREF _Toc533618808 \h </w:instrText>
+            </w:r>
+            <w:r>
+              <w:rPr>
+                <w:noProof/>
+                <w:webHidden/>
+              </w:rPr>
+            </w:r>
+            <w:r>
+              <w:rPr>
+                <w:noProof/>
+                <w:webHidden/>
+              </w:rPr>
+              <w:fldChar w:fldCharType="separate"/>
+            </w:r>
+            <w:r>
+              <w:rPr>
+                <w:noProof/>
+                <w:webHidden/>
+              </w:rPr>
+              <w:t>5</w:t>
+            </w:r>
+            <w:r>
+              <w:rPr>
+                <w:noProof/>
+                <w:webHidden/>
+              </w:rPr>
+              <w:fldChar w:fldCharType="end"/>
+            </w:r>
+          </w:hyperlink>
+        </w:p>
+        <w:p>
+          <w:pPr>
+            <w:pStyle w:val="TOC2"/>
+            <w:tabs>
+              <w:tab w:val="right" w:leader="dot" w:pos="10070"/>
+            </w:tabs>
+            <w:rPr>
+              <w:rFonts w:cstheme="minorBidi"/>
+              <w:noProof/>
+            </w:rPr>
+          </w:pPr>
+          <w:hyperlink w:anchor="_Toc533618809" w:history="1">
+            <w:r>
+              <w:rPr>
+                <w:rStyle w:val="Hyperlink"/>
+                <w:b/>
+                <w:noProof/>
+              </w:rPr>
+              <w:t>Developing New Jobs:</w:t>
+            </w:r>
+            <w:r>
+              <w:rPr>
+                <w:noProof/>
+                <w:webHidden/>
+              </w:rPr>
+              <w:tab/>
+            </w:r>
+            <w:r>
+              <w:rPr>
+                <w:noProof/>
+                <w:webHidden/>
+              </w:rPr>
+              <w:fldChar w:fldCharType="begin"/>
+            </w:r>
+            <w:r>
+              <w:rPr>
+                <w:noProof/>
+                <w:webHidden/>
+              </w:rPr>
+              <w:instrText xml:space="preserve"> PAGEREF _Toc533618809 \h </w:instrText>
+            </w:r>
+            <w:r>
+              <w:rPr>
+                <w:noProof/>
+                <w:webHidden/>
+              </w:rPr>
+            </w:r>
+            <w:r>
+              <w:rPr>
+                <w:noProof/>
+                <w:webHidden/>
+              </w:rPr>
+              <w:fldChar w:fldCharType="separate"/>
+            </w:r>
+            <w:r>
+              <w:rPr>
+                <w:noProof/>
+                <w:webHidden/>
+              </w:rPr>
+              <w:t>5</w:t>
+            </w:r>
+            <w:r>
+              <w:rPr>
+                <w:noProof/>
+                <w:webHidden/>
+              </w:rPr>
+              <w:fldChar w:fldCharType="end"/>
+            </w:r>
+          </w:hyperlink>
+        </w:p>
+        <w:p>
+          <w:pPr>
+            <w:pStyle w:val="TOC2"/>
+            <w:tabs>
+              <w:tab w:val="right" w:leader="dot" w:pos="10070"/>
+            </w:tabs>
+            <w:rPr>
+              <w:rFonts w:cstheme="minorBidi"/>
+              <w:noProof/>
+            </w:rPr>
+          </w:pPr>
+          <w:hyperlink w:anchor="_Toc533618810" w:history="1">
+            <w:r>
+              <w:rPr>
+                <w:rStyle w:val="Hyperlink"/>
+                <w:b/>
+                <w:noProof/>
+              </w:rPr>
+              <w:t>Creating Executable SJMS jar:</w:t>
+            </w:r>
+            <w:r>
+              <w:rPr>
+                <w:noProof/>
+                <w:webHidden/>
+              </w:rPr>
+              <w:tab/>
+            </w:r>
+            <w:r>
+              <w:rPr>
+                <w:noProof/>
+                <w:webHidden/>
+              </w:rPr>
+              <w:fldChar w:fldCharType="begin"/>
+            </w:r>
+            <w:r>
+              <w:rPr>
+                <w:noProof/>
+                <w:webHidden/>
+              </w:rPr>
+              <w:instrText xml:space="preserve"> PAGEREF _Toc533618810 \h </w:instrText>
+            </w:r>
+            <w:r>
+              <w:rPr>
+                <w:noProof/>
+                <w:webHidden/>
+              </w:rPr>
+            </w:r>
+            <w:r>
+              <w:rPr>
+                <w:noProof/>
+                <w:webHidden/>
+              </w:rPr>
+              <w:fldChar w:fldCharType="separate"/>
+            </w:r>
+            <w:r>
+              <w:rPr>
+                <w:noProof/>
+                <w:webHidden/>
+              </w:rPr>
+              <w:t>7</w:t>
+            </w:r>
+            <w:r>
+              <w:rPr>
+                <w:noProof/>
+                <w:webHidden/>
+              </w:rPr>
+              <w:fldChar w:fldCharType="end"/>
+            </w:r>
+          </w:hyperlink>
+        </w:p>
+        <w:p>
+          <w:pPr>
+            <w:pStyle w:val="TOC2"/>
+            <w:tabs>
+              <w:tab w:val="right" w:leader="dot" w:pos="10070"/>
+            </w:tabs>
+            <w:rPr>
+              <w:rFonts w:cstheme="minorBidi"/>
+              <w:noProof/>
+            </w:rPr>
+          </w:pPr>
+          <w:hyperlink w:anchor="_Toc533618811" w:history="1">
+            <w:r>
+              <w:rPr>
+                <w:rStyle w:val="Hyperlink"/>
+                <w:b/>
+                <w:noProof/>
+              </w:rPr>
+              <w:t>Installation/Running Application:</w:t>
+            </w:r>
+            <w:r>
+              <w:rPr>
+                <w:noProof/>
+                <w:webHidden/>
+              </w:rPr>
+              <w:tab/>
+            </w:r>
+            <w:r>
+              <w:rPr>
+                <w:noProof/>
+                <w:webHidden/>
+              </w:rPr>
+              <w:fldChar w:fldCharType="begin"/>
+            </w:r>
+            <w:r>
+              <w:rPr>
+                <w:noProof/>
+                <w:webHidden/>
+              </w:rPr>
+              <w:instrText xml:space="preserve"> PAGEREF _Toc533618811 \h </w:instrText>
+            </w:r>
+            <w:r>
+              <w:rPr>
+                <w:noProof/>
+                <w:webHidden/>
+              </w:rPr>
+            </w:r>
+            <w:r>
+              <w:rPr>
+                <w:noProof/>
+                <w:webHidden/>
+              </w:rPr>
+              <w:fldChar w:fldCharType="separate"/>
+            </w:r>
+            <w:r>
+              <w:rPr>
+                <w:noProof/>
+                <w:webHidden/>
+              </w:rPr>
+              <w:t>7</w:t>
+            </w:r>
+            <w:r>
+              <w:rPr>
+                <w:noProof/>
+                <w:webHidden/>
+              </w:rPr>
+              <w:fldChar w:fldCharType="end"/>
+            </w:r>
+          </w:hyperlink>
+        </w:p>
+        <w:p>
+          <w:pPr>
+            <w:pStyle w:val="TOC2"/>
+            <w:tabs>
+              <w:tab w:val="right" w:leader="dot" w:pos="10070"/>
+            </w:tabs>
+            <w:rPr>
+              <w:rFonts w:cstheme="minorBidi"/>
+              <w:noProof/>
+            </w:rPr>
+          </w:pPr>
+          <w:hyperlink w:anchor="_Toc533618812" w:history="1">
+            <w:r>
+              <w:rPr>
+                <w:rStyle w:val="Hyperlink"/>
+                <w:b/>
+                <w:noProof/>
+              </w:rPr>
+              <w:t>Adding Jobs:</w:t>
+            </w:r>
+            <w:r>
+              <w:rPr>
+                <w:noProof/>
+                <w:webHidden/>
+              </w:rPr>
+              <w:tab/>
+            </w:r>
+            <w:r>
+              <w:rPr>
+                <w:noProof/>
+                <w:webHidden/>
+              </w:rPr>
+              <w:fldChar w:fldCharType="begin"/>
+            </w:r>
+            <w:r>
+              <w:rPr>
+                <w:noProof/>
+                <w:webHidden/>
+              </w:rPr>
+              <w:instrText xml:space="preserve"> PAGEREF _Toc533618812 \h </w:instrText>
+            </w:r>
+            <w:r>
+              <w:rPr>
+                <w:noProof/>
+                <w:webHidden/>
+              </w:rPr>
+            </w:r>
+            <w:r>
+              <w:rPr>
+                <w:noProof/>
+                <w:webHidden/>
+              </w:rPr>
+              <w:fldChar w:fldCharType="separate"/>
+            </w:r>
+            <w:r>
+              <w:rPr>
+                <w:noProof/>
+                <w:webHidden/>
+              </w:rPr>
+              <w:t>9</w:t>
+            </w:r>
+            <w:r>
+              <w:rPr>
+                <w:noProof/>
+                <w:webHidden/>
+              </w:rPr>
+              <w:fldChar w:fldCharType="end"/>
+            </w:r>
+          </w:hyperlink>
+        </w:p>
+        <w:p>
+          <w:pPr>
+            <w:pStyle w:val="TOC2"/>
+            <w:tabs>
+              <w:tab w:val="right" w:leader="dot" w:pos="10070"/>
+            </w:tabs>
+            <w:rPr>
+              <w:rFonts w:cstheme="minorBidi"/>
+              <w:noProof/>
+            </w:rPr>
+          </w:pPr>
+          <w:hyperlink w:anchor="_Toc533618813" w:history="1">
+            <w:r>
+              <w:rPr>
+                <w:rStyle w:val="Hyperlink"/>
+                <w:b/>
+                <w:noProof/>
+              </w:rPr>
+              <w:t>Update Job:</w:t>
+            </w:r>
+            <w:r>
+              <w:rPr>
+                <w:noProof/>
+                <w:webHidden/>
+              </w:rPr>
+              <w:tab/>
+            </w:r>
+            <w:r>
+              <w:rPr>
+                <w:noProof/>
+                <w:webHidden/>
+              </w:rPr>
+              <w:fldChar w:fldCharType="begin"/>
+            </w:r>
+            <w:r>
+              <w:rPr>
+                <w:noProof/>
+                <w:webHidden/>
+              </w:rPr>
+              <w:instrText xml:space="preserve"> PAGEREF _Toc533618813 \h </w:instrText>
+            </w:r>
+            <w:r>
+              <w:rPr>
+                <w:noProof/>
+                <w:webHidden/>
+              </w:rPr>
+            </w:r>
+            <w:r>
+              <w:rPr>
+                <w:noProof/>
+                <w:webHidden/>
+              </w:rPr>
+              <w:fldChar w:fldCharType="separate"/>
+            </w:r>
+            <w:r>
+              <w:rPr>
+                <w:noProof/>
+                <w:webHidden/>
+              </w:rPr>
+              <w:t>12</w:t>
+            </w:r>
+            <w:r>
+              <w:rPr>
+                <w:noProof/>
+                <w:webHidden/>
+              </w:rPr>
+              <w:fldChar w:fldCharType="end"/>
+            </w:r>
+          </w:hyperlink>
+        </w:p>
+        <w:p>
+          <w:pPr>
+            <w:pStyle w:val="TOC2"/>
+            <w:tabs>
+              <w:tab w:val="right" w:leader="dot" w:pos="10070"/>
+            </w:tabs>
+            <w:rPr>
+              <w:rFonts w:cstheme="minorBidi"/>
+              <w:noProof/>
+            </w:rPr>
+          </w:pPr>
+          <w:hyperlink w:anchor="_Toc533618814" w:history="1">
+            <w:r>
+              <w:rPr>
+                <w:rStyle w:val="Hyperlink"/>
+                <w:b/>
+                <w:noProof/>
+              </w:rPr>
+              <w:t>List All Jobs:</w:t>
+            </w:r>
+            <w:r>
+              <w:rPr>
+                <w:noProof/>
+                <w:webHidden/>
+              </w:rPr>
+              <w:tab/>
+            </w:r>
+            <w:r>
+              <w:rPr>
+                <w:noProof/>
+                <w:webHidden/>
+              </w:rPr>
+              <w:fldChar w:fldCharType="begin"/>
+            </w:r>
+            <w:r>
+              <w:rPr>
+                <w:noProof/>
+                <w:webHidden/>
+              </w:rPr>
+              <w:instrText xml:space="preserve"> PAGEREF _Toc533618814 \h </w:instrText>
+            </w:r>
+            <w:r>
+              <w:rPr>
+                <w:noProof/>
+                <w:webHidden/>
+              </w:rPr>
+            </w:r>
+            <w:r>
+              <w:rPr>
+                <w:noProof/>
+                <w:webHidden/>
+              </w:rPr>
+              <w:fldChar w:fldCharType="separate"/>
+            </w:r>
+            <w:r>
+              <w:rPr>
+                <w:noProof/>
+                <w:webHidden/>
+              </w:rPr>
+              <w:t>13</w:t>
+            </w:r>
+            <w:r>
+              <w:rPr>
+                <w:noProof/>
+                <w:webHidden/>
+              </w:rPr>
+              <w:fldChar w:fldCharType="end"/>
+            </w:r>
+          </w:hyperlink>
+        </w:p>
+        <w:p>
+          <w:pPr>
+            <w:pStyle w:val="TOC2"/>
+            <w:tabs>
+              <w:tab w:val="right" w:leader="dot" w:pos="10070"/>
+            </w:tabs>
+            <w:rPr>
+              <w:rFonts w:cstheme="minorBidi"/>
+              <w:noProof/>
+            </w:rPr>
+          </w:pPr>
+          <w:hyperlink w:anchor="_Toc533618815" w:history="1">
+            <w:r>
+              <w:rPr>
+                <w:rStyle w:val="Hyperlink"/>
+                <w:b/>
+                <w:noProof/>
+              </w:rPr>
+              <w:t>List All Job Activities:</w:t>
+            </w:r>
+            <w:r>
+              <w:rPr>
+                <w:noProof/>
+                <w:webHidden/>
+              </w:rPr>
+              <w:tab/>
+            </w:r>
+            <w:r>
+              <w:rPr>
+                <w:noProof/>
+                <w:webHidden/>
+              </w:rPr>
+              <w:fldChar w:fldCharType="begin"/>
+            </w:r>
+            <w:r>
+              <w:rPr>
+                <w:noProof/>
+                <w:webHidden/>
+              </w:rPr>
+              <w:instrText xml:space="preserve"> PAGEREF _Toc533618815 \h </w:instrText>
+            </w:r>
+            <w:r>
+              <w:rPr>
+                <w:noProof/>
+                <w:webHidden/>
+              </w:rPr>
+            </w:r>
+            <w:r>
+              <w:rPr>
+                <w:noProof/>
+                <w:webHidden/>
+              </w:rPr>
+              <w:fldChar w:fldCharType="separate"/>
+            </w:r>
+            <w:r>
+              <w:rPr>
+                <w:noProof/>
+                <w:webHidden/>
+              </w:rPr>
+              <w:t>14</w:t>
+            </w:r>
+            <w:r>
+              <w:rPr>
+                <w:noProof/>
+                <w:webHidden/>
+              </w:rPr>
+              <w:fldChar w:fldCharType="end"/>
+            </w:r>
+          </w:hyperlink>
+        </w:p>
+        <w:p>
+          <w:pPr>
+            <w:pStyle w:val="TOC2"/>
+            <w:tabs>
+              <w:tab w:val="right" w:leader="dot" w:pos="10070"/>
+            </w:tabs>
+            <w:rPr>
+              <w:rFonts w:cstheme="minorBidi"/>
+              <w:noProof/>
+            </w:rPr>
+          </w:pPr>
+          <w:hyperlink w:anchor="_Toc533618816" w:history="1">
+            <w:r>
+              <w:rPr>
+                <w:rStyle w:val="Hyperlink"/>
+                <w:b/>
+                <w:noProof/>
+              </w:rPr>
+              <w:t>Cancel Job Activity:</w:t>
+            </w:r>
+            <w:r>
+              <w:rPr>
+                <w:noProof/>
+                <w:webHidden/>
+              </w:rPr>
+              <w:tab/>
+            </w:r>
+            <w:r>
+              <w:rPr>
+                <w:noProof/>
+                <w:webHidden/>
+              </w:rPr>
+              <w:fldChar w:fldCharType="begin"/>
+            </w:r>
+            <w:r>
+              <w:rPr>
+                <w:noProof/>
+                <w:webHidden/>
+              </w:rPr>
+              <w:instrText xml:space="preserve"> PAGEREF _Toc533618816 \h </w:instrText>
+            </w:r>
+            <w:r>
+              <w:rPr>
+                <w:noProof/>
+                <w:webHidden/>
+              </w:rPr>
+            </w:r>
+            <w:r>
+              <w:rPr>
+                <w:noProof/>
+                <w:webHidden/>
+              </w:rPr>
+              <w:fldChar w:fldCharType="separate"/>
+            </w:r>
+            <w:r>
+              <w:rPr>
+                <w:noProof/>
+                <w:webHidden/>
+              </w:rPr>
+              <w:t>15</w:t>
+            </w:r>
+            <w:r>
+              <w:rPr>
+                <w:noProof/>
+                <w:webHidden/>
+              </w:rPr>
+              <w:fldChar w:fldCharType="end"/>
+            </w:r>
+          </w:hyperlink>
+        </w:p>
+        <w:p>
+          <w:pPr>
+            <w:pStyle w:val="TOC2"/>
+            <w:tabs>
+              <w:tab w:val="right" w:leader="dot" w:pos="10070"/>
+            </w:tabs>
+            <w:rPr>
+              <w:rFonts w:cstheme="minorBidi"/>
+              <w:noProof/>
+            </w:rPr>
+          </w:pPr>
+          <w:hyperlink w:anchor="_Toc533618817" w:history="1">
+            <w:r>
+              <w:rPr>
+                <w:rStyle w:val="Hyperlink"/>
+                <w:b/>
+                <w:noProof/>
+              </w:rPr>
+              <w:t>Run job instantly/Manually:</w:t>
+            </w:r>
+            <w:r>
+              <w:rPr>
+                <w:noProof/>
+                <w:webHidden/>
+              </w:rPr>
+              <w:tab/>
+            </w:r>
+            <w:r>
+              <w:rPr>
+                <w:noProof/>
+                <w:webHidden/>
+              </w:rPr>
+              <w:fldChar w:fldCharType="begin"/>
+            </w:r>
+            <w:r>
+              <w:rPr>
+                <w:noProof/>
+                <w:webHidden/>
+              </w:rPr>
+              <w:instrText xml:space="preserve"> PAGEREF _Toc533618817 \h </w:instrText>
+            </w:r>
+            <w:r>
+              <w:rPr>
+                <w:noProof/>
+                <w:webHidden/>
+              </w:rPr>
+            </w:r>
+            <w:r>
+              <w:rPr>
+                <w:noProof/>
+                <w:webHidden/>
+              </w:rPr>
+              <w:fldChar w:fldCharType="separate"/>
+            </w:r>
+            <w:r>
+              <w:rPr>
+                <w:noProof/>
+                <w:webHidden/>
+              </w:rPr>
+              <w:t>16</w:t>
+            </w:r>
+            <w:r>
+              <w:rPr>
+                <w:noProof/>
+                <w:webHidden/>
+              </w:rPr>
+              <w:fldChar w:fldCharType="end"/>
+            </w:r>
+          </w:hyperlink>
+        </w:p>
+        <w:p>
+          <w:pPr>
+            <w:pStyle w:val="TOC2"/>
+            <w:tabs>
+              <w:tab w:val="right" w:leader="dot" w:pos="10070"/>
+            </w:tabs>
+            <w:rPr>
+              <w:rFonts w:cstheme="minorBidi"/>
+              <w:noProof/>
+            </w:rPr>
+          </w:pPr>
+          <w:hyperlink w:anchor="_Toc533618818" w:history="1">
+            <w:r>
+              <w:rPr>
+                <w:rStyle w:val="Hyperlink"/>
+                <w:b/>
+                <w:noProof/>
+              </w:rPr>
+              <w:t>ScheduleManager:</w:t>
+            </w:r>
+            <w:r>
+              <w:rPr>
+                <w:noProof/>
+                <w:webHidden/>
+              </w:rPr>
+              <w:tab/>
+            </w:r>
+            <w:r>
+              <w:rPr>
+                <w:noProof/>
+                <w:webHidden/>
+              </w:rPr>
+              <w:fldChar w:fldCharType="begin"/>
+            </w:r>
+            <w:r>
+              <w:rPr>
+                <w:noProof/>
+                <w:webHidden/>
+              </w:rPr>
+              <w:instrText xml:space="preserve"> PAGEREF _Toc533618818 \h </w:instrText>
+            </w:r>
+            <w:r>
+              <w:rPr>
+                <w:noProof/>
+                <w:webHidden/>
+              </w:rPr>
+            </w:r>
+            <w:r>
+              <w:rPr>
+                <w:noProof/>
+                <w:webHidden/>
+              </w:rPr>
+              <w:fldChar w:fldCharType="separate"/>
+            </w:r>
+            <w:r>
+              <w:rPr>
+                <w:noProof/>
+                <w:webHidden/>
+              </w:rPr>
+              <w:t>16</w:t>
+            </w:r>
+            <w:r>
+              <w:rPr>
+                <w:noProof/>
+                <w:webHidden/>
+              </w:rPr>
+              <w:fldChar w:fldCharType="end"/>
+            </w:r>
+          </w:hyperlink>
+        </w:p>
+        <w:p>
+          <w:pPr>
+            <w:pStyle w:val="TOC2"/>
+            <w:tabs>
+              <w:tab w:val="right" w:leader="dot" w:pos="10070"/>
+            </w:tabs>
+            <w:rPr>
+              <w:rFonts w:cstheme="minorBidi"/>
+              <w:noProof/>
+            </w:rPr>
+          </w:pPr>
+          <w:hyperlink w:anchor="_Toc533618819" w:history="1">
+            <w:r>
+              <w:rPr>
+                <w:rStyle w:val="Hyperlink"/>
+                <w:b/>
+                <w:noProof/>
+              </w:rPr>
+              <w:t>Activity Diagram:</w:t>
+            </w:r>
+            <w:r>
+              <w:rPr>
+                <w:noProof/>
+                <w:webHidden/>
+              </w:rPr>
+              <w:tab/>
+            </w:r>
+            <w:r>
+              <w:rPr>
+                <w:noProof/>
+                <w:webHidden/>
+              </w:rPr>
+              <w:fldChar w:fldCharType="begin"/>
+            </w:r>
+            <w:r>
+              <w:rPr>
+                <w:noProof/>
+                <w:webHidden/>
+              </w:rPr>
+              <w:instrText xml:space="preserve"> PAGEREF _Toc533618819 \h </w:instrText>
+            </w:r>
+            <w:r>
+              <w:rPr>
+                <w:noProof/>
+                <w:webHidden/>
+              </w:rPr>
+            </w:r>
+            <w:r>
+              <w:rPr>
+                <w:noProof/>
+                <w:webHidden/>
+              </w:rPr>
+              <w:fldChar w:fldCharType="separate"/>
+            </w:r>
+            <w:r>
+              <w:rPr>
+                <w:noProof/>
+                <w:webHidden/>
+              </w:rPr>
+              <w:t>19</w:t>
+            </w:r>
+            <w:r>
+              <w:rPr>
+                <w:noProof/>
+                <w:webHidden/>
+              </w:rPr>
+              <w:fldChar w:fldCharType="end"/>
+            </w:r>
+          </w:hyperlink>
+        </w:p>
+        <w:p>
+          <w:pPr>
+            <w:pStyle w:val="TOC2"/>
+            <w:tabs>
+              <w:tab w:val="right" w:leader="dot" w:pos="10070"/>
+            </w:tabs>
+            <w:rPr>
+              <w:rFonts w:cstheme="minorBidi"/>
+              <w:noProof/>
+            </w:rPr>
+          </w:pPr>
+          <w:hyperlink w:anchor="_Toc533618820" w:history="1">
+            <w:r>
+              <w:rPr>
+                <w:rStyle w:val="Hyperlink"/>
+                <w:b/>
+                <w:noProof/>
+              </w:rPr>
+              <w:t>Sequence Diagram:</w:t>
+            </w:r>
+            <w:r>
+              <w:rPr>
+                <w:noProof/>
+                <w:webHidden/>
+              </w:rPr>
+              <w:tab/>
+            </w:r>
+            <w:r>
+              <w:rPr>
+                <w:noProof/>
+                <w:webHidden/>
+              </w:rPr>
+              <w:fldChar w:fldCharType="begin"/>
+            </w:r>
+            <w:r>
+              <w:rPr>
+                <w:noProof/>
+                <w:webHidden/>
+              </w:rPr>
+              <w:instrText xml:space="preserve"> PAGEREF _Toc533618820 \h </w:instrText>
+            </w:r>
+            <w:r>
+              <w:rPr>
+                <w:noProof/>
+                <w:webHidden/>
+              </w:rPr>
+            </w:r>
+            <w:r>
+              <w:rPr>
+                <w:noProof/>
+                <w:webHidden/>
+              </w:rPr>
+              <w:fldChar w:fldCharType="separate"/>
+            </w:r>
+            <w:r>
+              <w:rPr>
+                <w:noProof/>
+                <w:webHidden/>
+              </w:rPr>
+              <w:t>22</w:t>
+            </w:r>
+            <w:r>
+              <w:rPr>
+                <w:noProof/>
+                <w:webHidden/>
+              </w:rPr>
+              <w:fldChar w:fldCharType="end"/>
+            </w:r>
+          </w:hyperlink>
+        </w:p>
+        <w:p>
+          <w:pPr>
+            <w:pStyle w:val="TOC2"/>
+            <w:tabs>
+              <w:tab w:val="right" w:leader="dot" w:pos="10070"/>
+            </w:tabs>
+            <w:rPr>
+              <w:rFonts w:cstheme="minorBidi"/>
+              <w:noProof/>
+            </w:rPr>
+          </w:pPr>
+          <w:hyperlink w:anchor="_Toc533618821" w:history="1">
+            <w:r>
+              <w:rPr>
+                <w:rStyle w:val="Hyperlink"/>
+                <w:b/>
+                <w:noProof/>
+              </w:rPr>
+              <w:t>Class Diagram:</w:t>
+            </w:r>
+            <w:r>
+              <w:rPr>
+                <w:noProof/>
+                <w:webHidden/>
+              </w:rPr>
+              <w:tab/>
+            </w:r>
+            <w:r>
+              <w:rPr>
+                <w:noProof/>
+                <w:webHidden/>
+              </w:rPr>
+              <w:fldChar w:fldCharType="begin"/>
+            </w:r>
+            <w:r>
+              <w:rPr>
+                <w:noProof/>
+                <w:webHidden/>
+              </w:rPr>
+              <w:instrText xml:space="preserve"> PAGEREF _Toc533618821 \h </w:instrText>
+            </w:r>
+            <w:r>
+              <w:rPr>
+                <w:noProof/>
+                <w:webHidden/>
+              </w:rPr>
+            </w:r>
+            <w:r>
+              <w:rPr>
+                <w:noProof/>
+                <w:webHidden/>
+              </w:rPr>
+              <w:fldChar w:fldCharType="separate"/>
+            </w:r>
+            <w:r>
+              <w:rPr>
+                <w:noProof/>
+                <w:webHidden/>
+              </w:rPr>
+              <w:t>22</w:t>
+            </w:r>
+            <w:r>
+              <w:rPr>
+                <w:noProof/>
+                <w:webHidden/>
+              </w:rPr>
+              <w:fldChar w:fldCharType="end"/>
+            </w:r>
+          </w:hyperlink>
+        </w:p>
+        <w:p>
+          <w:pPr>
+            <w:pStyle w:val="TOC2"/>
+            <w:tabs>
+              <w:tab w:val="right" w:leader="dot" w:pos="10070"/>
+            </w:tabs>
+            <w:rPr>
+              <w:rFonts w:cstheme="minorBidi"/>
+              <w:noProof/>
+            </w:rPr>
+          </w:pPr>
+          <w:hyperlink w:anchor="_Toc533618822" w:history="1">
+            <w:r>
+              <w:rPr>
+                <w:rStyle w:val="Hyperlink"/>
+                <w:b/>
+                <w:noProof/>
+              </w:rPr>
+              <w:t>Screens in thought:</w:t>
+            </w:r>
+            <w:r>
+              <w:rPr>
+                <w:noProof/>
+                <w:webHidden/>
+              </w:rPr>
+              <w:tab/>
+            </w:r>
+            <w:r>
+              <w:rPr>
+                <w:noProof/>
+                <w:webHidden/>
+              </w:rPr>
+              <w:fldChar w:fldCharType="begin"/>
+            </w:r>
+            <w:r>
+              <w:rPr>
+                <w:noProof/>
+                <w:webHidden/>
+              </w:rPr>
+              <w:instrText xml:space="preserve"> PAGEREF _Toc533618822 \h </w:instrText>
+            </w:r>
+            <w:r>
+              <w:rPr>
+                <w:noProof/>
+                <w:webHidden/>
+              </w:rPr>
+            </w:r>
+            <w:r>
+              <w:rPr>
+                <w:noProof/>
+                <w:webHidden/>
+              </w:rPr>
+              <w:fldChar w:fldCharType="separate"/>
+            </w:r>
+            <w:r>
+              <w:rPr>
+                <w:noProof/>
+                <w:webHidden/>
+              </w:rPr>
+              <w:t>23</w:t>
+            </w:r>
+            <w:r>
+              <w:rPr>
+                <w:noProof/>
+                <w:webHidden/>
+              </w:rPr>
+              <w:fldChar w:fldCharType="end"/>
+            </w:r>
+          </w:hyperlink>
+        </w:p>
+        <w:p>
+          <w:pPr>
+            <w:pStyle w:val="TOC2"/>
+            <w:tabs>
+              <w:tab w:val="right" w:leader="dot" w:pos="10070"/>
+            </w:tabs>
+            <w:rPr>
+              <w:rFonts w:cstheme="minorBidi"/>
+              <w:noProof/>
+            </w:rPr>
+          </w:pPr>
+          <w:hyperlink w:anchor="_Toc533618823" w:history="1">
+            <w:r>
+              <w:rPr>
+                <w:rStyle w:val="Hyperlink"/>
+                <w:b/>
+                <w:noProof/>
+              </w:rPr>
+              <w:t>Database tables:</w:t>
+            </w:r>
+            <w:r>
+              <w:rPr>
+                <w:noProof/>
+                <w:webHidden/>
+              </w:rPr>
+              <w:tab/>
+            </w:r>
+            <w:r>
+              <w:rPr>
+                <w:noProof/>
+                <w:webHidden/>
+              </w:rPr>
+              <w:fldChar w:fldCharType="begin"/>
+            </w:r>
+            <w:r>
+              <w:rPr>
+                <w:noProof/>
+                <w:webHidden/>
+              </w:rPr>
+              <w:instrText xml:space="preserve"> PAGEREF _Toc533618823 \h </w:instrText>
+            </w:r>
+            <w:r>
+              <w:rPr>
+                <w:noProof/>
+                <w:webHidden/>
+              </w:rPr>
+            </w:r>
+            <w:r>
+              <w:rPr>
+                <w:noProof/>
+                <w:webHidden/>
+              </w:rPr>
+              <w:fldChar w:fldCharType="separate"/>
+            </w:r>
+            <w:r>
+              <w:rPr>
+                <w:noProof/>
+                <w:webHidden/>
+              </w:rPr>
+              <w:t>26</w:t>
+            </w:r>
+            <w:r>
+              <w:rPr>
+                <w:noProof/>
+                <w:webHidden/>
+              </w:rPr>
+              <w:fldChar w:fldCharType="end"/>
+            </w:r>
+          </w:hyperlink>
+        </w:p>
+        <w:p>
+          <w:pPr>
+            <w:pStyle w:val="TOC2"/>
+            <w:tabs>
+              <w:tab w:val="right" w:leader="dot" w:pos="10070"/>
+            </w:tabs>
+            <w:rPr>
+              <w:rFonts w:cstheme="minorBidi"/>
+              <w:noProof/>
+            </w:rPr>
+          </w:pPr>
+          <w:hyperlink w:anchor="_Toc533618824" w:history="1">
+            <w:r>
+              <w:rPr>
+                <w:rStyle w:val="Hyperlink"/>
+                <w:b/>
+                <w:noProof/>
+              </w:rPr>
+              <w:t>Tools Used:</w:t>
+            </w:r>
+            <w:r>
+              <w:rPr>
+                <w:noProof/>
+                <w:webHidden/>
+              </w:rPr>
+              <w:tab/>
+            </w:r>
+            <w:r>
+              <w:rPr>
+                <w:noProof/>
+                <w:webHidden/>
+              </w:rPr>
+              <w:fldChar w:fldCharType="begin"/>
+            </w:r>
+            <w:r>
+              <w:rPr>
+                <w:noProof/>
+                <w:webHidden/>
+              </w:rPr>
+              <w:instrText xml:space="preserve"> PAGEREF _Toc533618824 \h </w:instrText>
+            </w:r>
+            <w:r>
+              <w:rPr>
+                <w:noProof/>
+                <w:webHidden/>
+              </w:rPr>
+            </w:r>
+            <w:r>
+              <w:rPr>
+                <w:noProof/>
+                <w:webHidden/>
+              </w:rPr>
+              <w:fldChar w:fldCharType="separate"/>
+            </w:r>
+            <w:r>
+              <w:rPr>
+                <w:noProof/>
+                <w:webHidden/>
+              </w:rPr>
+              <w:t>28</w:t>
+            </w:r>
+            <w:r>
+              <w:rPr>
+                <w:noProof/>
+                <w:webHidden/>
+              </w:rPr>
+              <w:fldChar w:fldCharType="end"/>
+            </w:r>
+          </w:hyperlink>
+        </w:p>
+        <w:p>
+          <w:pPr>
+            <w:pStyle w:val="TOC2"/>
+            <w:tabs>
+              <w:tab w:val="right" w:leader="dot" w:pos="10070"/>
+            </w:tabs>
+            <w:rPr>
+              <w:rFonts w:cstheme="minorBidi"/>
+              <w:noProof/>
+            </w:rPr>
+          </w:pPr>
+          <w:hyperlink w:anchor="_Toc533618825" w:history="1">
+            <w:r>
+              <w:rPr>
+                <w:rStyle w:val="Hyperlink"/>
+                <w:b/>
+                <w:noProof/>
+              </w:rPr>
+              <w:t>Running Application in STS</w:t>
+            </w:r>
+            <w:r>
+              <w:rPr>
+                <w:noProof/>
+                <w:webHidden/>
+              </w:rPr>
+              <w:tab/>
+            </w:r>
+            <w:r>
+              <w:rPr>
+                <w:noProof/>
+                <w:webHidden/>
+              </w:rPr>
+              <w:fldChar w:fldCharType="begin"/>
+            </w:r>
+            <w:r>
+              <w:rPr>
+                <w:noProof/>
+                <w:webHidden/>
+              </w:rPr>
+              <w:instrText xml:space="preserve"> PAGEREF _Toc533618825 \h </w:instrText>
+            </w:r>
+            <w:r>
+              <w:rPr>
+                <w:noProof/>
+                <w:webHidden/>
+              </w:rPr>
+            </w:r>
+            <w:r>
+              <w:rPr>
+                <w:noProof/>
+                <w:webHidden/>
+              </w:rPr>
+              <w:fldChar w:fldCharType="separate"/>
+            </w:r>
+            <w:r>
+              <w:rPr>
+                <w:noProof/>
+                <w:webHidden/>
+              </w:rPr>
+              <w:t>28</w:t>
+            </w:r>
+            <w:r>
+              <w:rPr>
+                <w:noProof/>
+                <w:webHidden/>
+              </w:rPr>
+              <w:fldChar w:fldCharType="end"/>
+            </w:r>
+          </w:hyperlink>
+        </w:p>
+        <w:p>
+          <w:r>
+            <w:rPr>
+              <w:b/>
+              <w:bCs/>
+              <w:noProof/>
+            </w:rPr>
+            <w:fldChar w:fldCharType="end"/>
+          </w:r>
+        </w:p>
+      </w:sdtContent>
+    </w:sdt>
+    <w:p>
+      <w:pPr>
+        <w:pStyle w:val="Title"/>
+        <w:jc w:val="center"/>
+        <w:rPr>
+          <w:b/>
+        </w:rPr>
+      </w:pPr>
+    </w:p>
+    <w:p/>
+    <w:p/>
     <w:p/>
     <w:p>
       <w:pPr>
@@ -27,14 +2036,17 @@
           <w:szCs w:val="32"/>
         </w:rPr>
       </w:pPr>
+      <w:bookmarkStart w:id="0" w:name="_Toc533618802"/>
       <w:r>
         <w:rPr>
           <w:b/>
           <w:sz w:val="32"/>
           <w:szCs w:val="32"/>
         </w:rPr>
+        <w:lastRenderedPageBreak/>
         <w:t>Purpose of this document:</w:t>
       </w:r>
+      <w:bookmarkEnd w:id="0"/>
     </w:p>
     <w:p>
       <w:pPr>
@@ -71,6 +2083,7 @@
           <w:szCs w:val="32"/>
         </w:rPr>
       </w:pPr>
+      <w:bookmarkStart w:id="1" w:name="_Toc533618803"/>
       <w:r>
         <w:rPr>
           <w:b/>
@@ -87,6 +2100,7 @@
         </w:rPr>
         <w:t xml:space="preserve"> of the System:</w:t>
       </w:r>
+      <w:bookmarkEnd w:id="1"/>
     </w:p>
     <w:p>
       <w:pPr>
@@ -171,6 +2185,7 @@
           <w:szCs w:val="32"/>
         </w:rPr>
       </w:pPr>
+      <w:bookmarkStart w:id="2" w:name="_Toc533618804"/>
       <w:r>
         <w:rPr>
           <w:b/>
@@ -187,6 +2202,7 @@
         </w:rPr>
         <w:t>:</w:t>
       </w:r>
+      <w:bookmarkEnd w:id="2"/>
     </w:p>
     <w:p>
       <w:pPr>
@@ -674,13 +2690,13 @@
           <w:szCs w:val="32"/>
         </w:rPr>
       </w:pPr>
+      <w:bookmarkStart w:id="3" w:name="_Toc533618805"/>
       <w:r>
         <w:rPr>
           <w:b/>
           <w:sz w:val="32"/>
           <w:szCs w:val="32"/>
         </w:rPr>
-        <w:lastRenderedPageBreak/>
         <w:t>Assumptions</w:t>
       </w:r>
       <w:r>
@@ -691,6 +2707,7 @@
         </w:rPr>
         <w:t>:</w:t>
       </w:r>
+      <w:bookmarkEnd w:id="3"/>
     </w:p>
     <w:p/>
     <w:p>
@@ -710,6 +2727,7 @@
         <w:rPr>
           <w:rFonts w:ascii="Georgia" w:hAnsi="Georgia"/>
         </w:rPr>
+        <w:lastRenderedPageBreak/>
         <w:t>When adding the new jobs, server restart is required which don’t show any impact on the future scheduled jobs.</w:t>
       </w:r>
     </w:p>
@@ -774,6 +2792,7 @@
           <w:szCs w:val="32"/>
         </w:rPr>
       </w:pPr>
+      <w:bookmarkStart w:id="4" w:name="_Toc533618806"/>
       <w:r>
         <w:rPr>
           <w:b/>
@@ -790,6 +2809,7 @@
         </w:rPr>
         <w:t>:</w:t>
       </w:r>
+      <w:bookmarkEnd w:id="4"/>
     </w:p>
     <w:p>
       <w:pPr>
@@ -882,6 +2902,7 @@
           <w:szCs w:val="32"/>
         </w:rPr>
       </w:pPr>
+      <w:bookmarkStart w:id="5" w:name="_Toc533618807"/>
       <w:r>
         <w:rPr>
           <w:b/>
@@ -914,6 +2935,7 @@
         </w:rPr>
         <w:t>:</w:t>
       </w:r>
+      <w:bookmarkEnd w:id="5"/>
     </w:p>
     <w:p/>
     <w:p>
@@ -934,13 +2956,15 @@
       </w:r>
       <w:r>
         <w:rPr>
+          <w:rFonts w:ascii="Georgia" w:hAnsi="Georgia"/>
           <w:noProof/>
+          <w:sz w:val="24"/>
         </w:rPr>
         <w:drawing>
-          <wp:inline distT="0" distB="0" distL="0" distR="0" wp14:anchorId="059119CC" wp14:editId="0B3EA0E2">
-            <wp:extent cx="5067300" cy="2819400"/>
-            <wp:effectExtent l="0" t="0" r="0" b="0"/>
-            <wp:docPr id="1" name="Picture 1"/>
+          <wp:inline distT="0" distB="0" distL="0" distR="0">
+            <wp:extent cx="6400800" cy="3599700"/>
+            <wp:effectExtent l="0" t="0" r="0" b="1270"/>
+            <wp:docPr id="1" name="Picture 1" descr="C:\Users\hanshu\Desktop\sjms.png"/>
             <wp:cNvGraphicFramePr>
               <a:graphicFrameLocks xmlns:a="http://schemas.openxmlformats.org/drawingml/2006/main" noChangeAspect="1"/>
             </wp:cNvGraphicFramePr>
@@ -948,23 +2972,36 @@
               <a:graphicData uri="http://schemas.openxmlformats.org/drawingml/2006/picture">
                 <pic:pic xmlns:pic="http://schemas.openxmlformats.org/drawingml/2006/picture">
                   <pic:nvPicPr>
-                    <pic:cNvPr id="1" name=""/>
-                    <pic:cNvPicPr/>
+                    <pic:cNvPr id="0" name="Picture 5" descr="C:\Users\hanshu\Desktop\sjms.png"/>
+                    <pic:cNvPicPr>
+                      <a:picLocks noChangeAspect="1" noChangeArrowheads="1"/>
+                    </pic:cNvPicPr>
                   </pic:nvPicPr>
                   <pic:blipFill>
-                    <a:blip r:embed="rId5"/>
+                    <a:blip r:embed="rId5" cstate="print">
+                      <a:extLst>
+                        <a:ext uri="{28A0092B-C50C-407E-A947-70E740481C1C}">
+                          <a14:useLocalDpi xmlns:a14="http://schemas.microsoft.com/office/drawing/2010/main" val="0"/>
+                        </a:ext>
+                      </a:extLst>
+                    </a:blip>
+                    <a:srcRect/>
                     <a:stretch>
                       <a:fillRect/>
                     </a:stretch>
                   </pic:blipFill>
-                  <pic:spPr>
+                  <pic:spPr bwMode="auto">
                     <a:xfrm>
                       <a:off x="0" y="0"/>
-                      <a:ext cx="5067300" cy="2819400"/>
+                      <a:ext cx="6400800" cy="3599700"/>
                     </a:xfrm>
                     <a:prstGeom prst="rect">
                       <a:avLst/>
                     </a:prstGeom>
+                    <a:noFill/>
+                    <a:ln>
+                      <a:noFill/>
+                    </a:ln>
                   </pic:spPr>
                 </pic:pic>
               </a:graphicData>
@@ -972,6 +3009,18 @@
           </wp:inline>
         </w:drawing>
       </w:r>
+    </w:p>
+    <w:p>
+      <w:pPr>
+        <w:spacing w:line="360" w:lineRule="auto"/>
+        <w:jc w:val="both"/>
+        <w:rPr>
+          <w:rFonts w:ascii="Georgia" w:hAnsi="Georgia"/>
+          <w:sz w:val="24"/>
+        </w:rPr>
+      </w:pPr>
+      <w:bookmarkStart w:id="6" w:name="_GoBack"/>
+      <w:bookmarkEnd w:id="6"/>
     </w:p>
     <w:p>
       <w:pPr>
@@ -1022,6 +3071,7 @@
         <w:rPr>
           <w:rFonts w:ascii="Georgia" w:hAnsi="Georgia"/>
         </w:rPr>
+        <w:lastRenderedPageBreak/>
         <w:t>SJMS system follows the MVC architecture.</w:t>
       </w:r>
       <w:r>
@@ -1048,7 +3098,6 @@
         <w:rPr>
           <w:rFonts w:ascii="Georgia" w:hAnsi="Georgia"/>
         </w:rPr>
-        <w:lastRenderedPageBreak/>
         <w:t>Start the server by specifying the location of User Jobs, so that SJMS will pick up the User Jobs and now ready to schedule the jobs.</w:t>
       </w:r>
     </w:p>
@@ -1389,6 +3438,7 @@
           <w:szCs w:val="32"/>
         </w:rPr>
       </w:pPr>
+      <w:bookmarkStart w:id="7" w:name="_Toc533618808"/>
       <w:r>
         <w:rPr>
           <w:b/>
@@ -1405,6 +3455,7 @@
         </w:rPr>
         <w:t>:</w:t>
       </w:r>
+      <w:bookmarkEnd w:id="7"/>
     </w:p>
     <w:p>
       <w:pPr>
@@ -1436,8 +3487,6 @@
         </w:rPr>
         <w:t>can</w:t>
       </w:r>
-      <w:bookmarkStart w:id="0" w:name="_GoBack"/>
-      <w:bookmarkEnd w:id="0"/>
       <w:r>
         <w:rPr>
           <w:rFonts w:ascii="Georgia" w:hAnsi="Georgia"/>
@@ -1492,7 +3541,7 @@
           <v:shape id="_x0000_i1025" type="#_x0000_t75" style="width:77.25pt;height:40.5pt" o:ole="">
             <v:imagedata r:id="rId6" o:title=""/>
           </v:shape>
-          <o:OLEObject Type="Embed" ProgID="Package" ShapeID="_x0000_i1025" DrawAspect="Content" ObjectID="_1607292306" r:id="rId7"/>
+          <o:OLEObject Type="Embed" ProgID="Package" ShapeID="_x0000_i1025" DrawAspect="Content" ObjectID="_1607411574" r:id="rId7"/>
         </w:object>
       </w:r>
     </w:p>
@@ -1515,6 +3564,7 @@
           <w:szCs w:val="32"/>
         </w:rPr>
       </w:pPr>
+      <w:bookmarkStart w:id="8" w:name="_Toc533618809"/>
       <w:r>
         <w:rPr>
           <w:b/>
@@ -1531,6 +3581,7 @@
         </w:rPr>
         <w:t>:</w:t>
       </w:r>
+      <w:bookmarkEnd w:id="8"/>
     </w:p>
     <w:p>
       <w:pPr>
@@ -1633,7 +3684,7 @@
           <v:shape id="_x0000_i1026" type="#_x0000_t75" style="width:153.75pt;height:40.5pt" o:ole="">
             <v:imagedata r:id="rId8" o:title=""/>
           </v:shape>
-          <o:OLEObject Type="Embed" ProgID="Package" ShapeID="_x0000_i1026" DrawAspect="Content" ObjectID="_1607292307" r:id="rId9"/>
+          <o:OLEObject Type="Embed" ProgID="Package" ShapeID="_x0000_i1026" DrawAspect="Content" ObjectID="_1607411575" r:id="rId9"/>
         </w:object>
       </w:r>
     </w:p>
@@ -1647,7 +3698,6 @@
         <w:rPr>
           <w:rFonts w:ascii="Georgia" w:hAnsi="Georgia"/>
         </w:rPr>
-        <w:lastRenderedPageBreak/>
         <w:t>Job class looks like below.</w:t>
       </w:r>
     </w:p>
@@ -1843,7 +3893,7 @@
           <v:shape id="_x0000_i1027" type="#_x0000_t75" style="width:125.25pt;height:40.5pt" o:ole="">
             <v:imagedata r:id="rId12" o:title=""/>
           </v:shape>
-          <o:OLEObject Type="Embed" ProgID="Package" ShapeID="_x0000_i1027" DrawAspect="Content" ObjectID="_1607292308" r:id="rId13"/>
+          <o:OLEObject Type="Embed" ProgID="Package" ShapeID="_x0000_i1027" DrawAspect="Content" ObjectID="_1607411576" r:id="rId13"/>
         </w:object>
       </w:r>
       <w:r>
@@ -1859,7 +3909,7 @@
           <v:shape id="_x0000_i1028" type="#_x0000_t75" style="width:153.75pt;height:40.5pt" o:ole="">
             <v:imagedata r:id="rId14" o:title=""/>
           </v:shape>
-          <o:OLEObject Type="Embed" ProgID="Package" ShapeID="_x0000_i1028" DrawAspect="Content" ObjectID="_1607292309" r:id="rId15"/>
+          <o:OLEObject Type="Embed" ProgID="Package" ShapeID="_x0000_i1028" DrawAspect="Content" ObjectID="_1607411577" r:id="rId15"/>
         </w:object>
       </w:r>
     </w:p>
@@ -1925,6 +3975,7 @@
           <w:szCs w:val="32"/>
         </w:rPr>
       </w:pPr>
+      <w:bookmarkStart w:id="9" w:name="_Toc533618810"/>
       <w:r>
         <w:rPr>
           <w:b/>
@@ -1941,6 +3992,7 @@
         </w:rPr>
         <w:t>:</w:t>
       </w:r>
+      <w:bookmarkEnd w:id="9"/>
     </w:p>
     <w:p>
       <w:pPr>
@@ -2057,6 +4109,7 @@
           <w:szCs w:val="32"/>
         </w:rPr>
       </w:pPr>
+      <w:bookmarkStart w:id="10" w:name="_Toc533618811"/>
       <w:r>
         <w:rPr>
           <w:b/>
@@ -2073,6 +4126,7 @@
         </w:rPr>
         <w:t>:</w:t>
       </w:r>
+      <w:bookmarkEnd w:id="10"/>
     </w:p>
     <w:p>
       <w:pPr>
@@ -2666,6 +4720,7 @@
           <w:szCs w:val="32"/>
         </w:rPr>
       </w:pPr>
+      <w:bookmarkStart w:id="11" w:name="_Toc533618812"/>
       <w:r>
         <w:rPr>
           <w:b/>
@@ -2682,6 +4737,7 @@
         </w:rPr>
         <w:t>:</w:t>
       </w:r>
+      <w:bookmarkEnd w:id="11"/>
     </w:p>
     <w:p>
       <w:pPr>
@@ -3690,6 +5746,7 @@
           <w:szCs w:val="32"/>
         </w:rPr>
       </w:pPr>
+      <w:bookmarkStart w:id="12" w:name="_Toc533618813"/>
       <w:r>
         <w:rPr>
           <w:b/>
@@ -3706,6 +5763,7 @@
         </w:rPr>
         <w:t>:</w:t>
       </w:r>
+      <w:bookmarkEnd w:id="12"/>
     </w:p>
     <w:p>
       <w:pPr>
@@ -3989,6 +6047,7 @@
           <w:szCs w:val="32"/>
         </w:rPr>
       </w:pPr>
+      <w:bookmarkStart w:id="13" w:name="_Toc533618814"/>
       <w:r>
         <w:rPr>
           <w:b/>
@@ -4005,6 +6064,7 @@
         </w:rPr>
         <w:t>:</w:t>
       </w:r>
+      <w:bookmarkEnd w:id="13"/>
     </w:p>
     <w:p/>
     <w:p>
@@ -4189,6 +6249,7 @@
           <w:szCs w:val="32"/>
         </w:rPr>
       </w:pPr>
+      <w:bookmarkStart w:id="14" w:name="_Toc533618815"/>
       <w:r>
         <w:rPr>
           <w:b/>
@@ -4205,6 +6266,7 @@
         </w:rPr>
         <w:t>:</w:t>
       </w:r>
+      <w:bookmarkEnd w:id="14"/>
     </w:p>
     <w:p>
       <w:pPr>
@@ -4381,6 +6443,7 @@
           <w:szCs w:val="32"/>
         </w:rPr>
       </w:pPr>
+      <w:bookmarkStart w:id="15" w:name="_Toc533618816"/>
       <w:r>
         <w:rPr>
           <w:b/>
@@ -4389,6 +6452,7 @@
         </w:rPr>
         <w:t>Cancel Job Activity:</w:t>
       </w:r>
+      <w:bookmarkEnd w:id="15"/>
     </w:p>
     <w:p>
       <w:pPr>
@@ -4482,6 +6546,7 @@
           <w:szCs w:val="32"/>
         </w:rPr>
       </w:pPr>
+      <w:bookmarkStart w:id="16" w:name="_Toc533618817"/>
       <w:r>
         <w:rPr>
           <w:b/>
@@ -4490,6 +6555,7 @@
         </w:rPr>
         <w:t>Run job instantly/Manually:</w:t>
       </w:r>
+      <w:bookmarkEnd w:id="16"/>
     </w:p>
     <w:p>
       <w:pPr>
@@ -4664,6 +6730,7 @@
           <w:szCs w:val="32"/>
         </w:rPr>
       </w:pPr>
+      <w:bookmarkStart w:id="17" w:name="_Toc533618818"/>
       <w:r>
         <w:rPr>
           <w:b/>
@@ -4680,6 +6747,7 @@
         </w:rPr>
         <w:t>:</w:t>
       </w:r>
+      <w:bookmarkEnd w:id="17"/>
     </w:p>
     <w:p>
       <w:pPr>
@@ -11356,6 +13424,7 @@
           <w:szCs w:val="32"/>
         </w:rPr>
       </w:pPr>
+      <w:bookmarkStart w:id="18" w:name="_Toc533618819"/>
       <w:r>
         <w:rPr>
           <w:b/>
@@ -11372,6 +13441,7 @@
         </w:rPr>
         <w:t>:</w:t>
       </w:r>
+      <w:bookmarkEnd w:id="18"/>
     </w:p>
     <w:p/>
     <w:p/>
@@ -11504,6 +13574,7 @@
           <w:szCs w:val="32"/>
         </w:rPr>
       </w:pPr>
+      <w:bookmarkStart w:id="19" w:name="_Toc533618820"/>
       <w:r>
         <w:rPr>
           <w:b/>
@@ -11529,6 +13600,7 @@
         </w:rPr>
         <w:t>:</w:t>
       </w:r>
+      <w:bookmarkEnd w:id="19"/>
     </w:p>
     <w:p>
       <w:r>
@@ -11594,6 +13666,7 @@
           <w:szCs w:val="32"/>
         </w:rPr>
       </w:pPr>
+      <w:bookmarkStart w:id="20" w:name="_Toc533618821"/>
       <w:r>
         <w:rPr>
           <w:b/>
@@ -11610,6 +13683,7 @@
         </w:rPr>
         <w:t>:</w:t>
       </w:r>
+      <w:bookmarkEnd w:id="20"/>
     </w:p>
     <w:p>
       <w:pPr>
@@ -11691,6 +13765,7 @@
           <w:szCs w:val="32"/>
         </w:rPr>
       </w:pPr>
+      <w:bookmarkStart w:id="21" w:name="_Toc533618822"/>
       <w:r>
         <w:rPr>
           <w:b/>
@@ -11707,6 +13782,7 @@
         </w:rPr>
         <w:t>:</w:t>
       </w:r>
+      <w:bookmarkEnd w:id="21"/>
     </w:p>
     <w:p>
       <w:pPr>
@@ -12101,6 +14177,7 @@
           <w:szCs w:val="32"/>
         </w:rPr>
       </w:pPr>
+      <w:bookmarkStart w:id="22" w:name="_Toc533618823"/>
       <w:r>
         <w:rPr>
           <w:b/>
@@ -12117,6 +14194,7 @@
         </w:rPr>
         <w:t>:</w:t>
       </w:r>
+      <w:bookmarkEnd w:id="22"/>
     </w:p>
     <w:p>
       <w:r>
@@ -12316,6 +14394,7 @@
           <w:szCs w:val="32"/>
         </w:rPr>
       </w:pPr>
+      <w:bookmarkStart w:id="23" w:name="_Toc533618824"/>
       <w:r>
         <w:rPr>
           <w:b/>
@@ -12332,6 +14411,7 @@
         </w:rPr>
         <w:t>:</w:t>
       </w:r>
+      <w:bookmarkEnd w:id="23"/>
     </w:p>
     <w:p>
       <w:pPr>
@@ -12433,6 +14513,7 @@
           <w:szCs w:val="32"/>
         </w:rPr>
       </w:pPr>
+      <w:bookmarkStart w:id="24" w:name="_Toc533618825"/>
       <w:r>
         <w:rPr>
           <w:b/>
@@ -12441,6 +14522,7 @@
         </w:rPr>
         <w:t>Running Application in STS</w:t>
       </w:r>
+      <w:bookmarkEnd w:id="24"/>
     </w:p>
     <w:p>
       <w:pPr>
@@ -14320,7 +16402,7 @@
     <w:lsdException w:name="header" w:semiHidden="1" w:unhideWhenUsed="1"/>
     <w:lsdException w:name="footer" w:semiHidden="1" w:unhideWhenUsed="1"/>
     <w:lsdException w:name="index heading" w:semiHidden="1" w:unhideWhenUsed="1"/>
-    <w:lsdException w:name="caption" w:semiHidden="1" w:uiPriority="35" w:unhideWhenUsed="1" w:qFormat="1"/>
+    <w:lsdException w:name="caption" w:semiHidden="1" w:uiPriority="0" w:unhideWhenUsed="1" w:qFormat="1"/>
     <w:lsdException w:name="table of figures" w:semiHidden="1" w:unhideWhenUsed="1"/>
     <w:lsdException w:name="envelope address" w:semiHidden="1" w:unhideWhenUsed="1"/>
     <w:lsdException w:name="envelope return" w:semiHidden="1" w:unhideWhenUsed="1"/>
@@ -14662,6 +16744,27 @@
     <w:name w:val="Normal"/>
     <w:qFormat/>
   </w:style>
+  <w:style w:type="paragraph" w:styleId="Heading1">
+    <w:name w:val="heading 1"/>
+    <w:basedOn w:val="Normal"/>
+    <w:next w:val="Normal"/>
+    <w:link w:val="Heading1Char"/>
+    <w:uiPriority w:val="9"/>
+    <w:qFormat/>
+    <w:rsid w:val="00614432"/>
+    <w:pPr>
+      <w:keepNext/>
+      <w:keepLines/>
+      <w:spacing w:before="240" w:after="0"/>
+      <w:outlineLvl w:val="0"/>
+    </w:pPr>
+    <w:rPr>
+      <w:rFonts w:asciiTheme="majorHAnsi" w:eastAsiaTheme="majorEastAsia" w:hAnsiTheme="majorHAnsi" w:cstheme="majorBidi"/>
+      <w:color w:val="2E74B5" w:themeColor="accent1" w:themeShade="BF"/>
+      <w:sz w:val="32"/>
+      <w:szCs w:val="32"/>
+    </w:rPr>
+  </w:style>
   <w:style w:type="paragraph" w:styleId="Heading2">
     <w:name w:val="heading 2"/>
     <w:basedOn w:val="Normal"/>
@@ -14798,6 +16901,77 @@
         <w:insideV w:val="single" w:sz="4" w:space="0" w:color="auto"/>
       </w:tblBorders>
     </w:tblPr>
+  </w:style>
+  <w:style w:type="character" w:customStyle="1" w:styleId="Heading1Char">
+    <w:name w:val="Heading 1 Char"/>
+    <w:basedOn w:val="DefaultParagraphFont"/>
+    <w:link w:val="Heading1"/>
+    <w:uiPriority w:val="9"/>
+    <w:rsid w:val="00614432"/>
+    <w:rPr>
+      <w:rFonts w:asciiTheme="majorHAnsi" w:eastAsiaTheme="majorEastAsia" w:hAnsiTheme="majorHAnsi" w:cstheme="majorBidi"/>
+      <w:color w:val="2E74B5" w:themeColor="accent1" w:themeShade="BF"/>
+      <w:sz w:val="32"/>
+      <w:szCs w:val="32"/>
+    </w:rPr>
+  </w:style>
+  <w:style w:type="paragraph" w:styleId="TOCHeading">
+    <w:name w:val="TOC Heading"/>
+    <w:basedOn w:val="Heading1"/>
+    <w:next w:val="Normal"/>
+    <w:uiPriority w:val="39"/>
+    <w:unhideWhenUsed/>
+    <w:qFormat/>
+    <w:rsid w:val="00614432"/>
+    <w:pPr>
+      <w:outlineLvl w:val="9"/>
+    </w:pPr>
+  </w:style>
+  <w:style w:type="paragraph" w:styleId="TOC2">
+    <w:name w:val="toc 2"/>
+    <w:basedOn w:val="Normal"/>
+    <w:next w:val="Normal"/>
+    <w:autoRedefine/>
+    <w:uiPriority w:val="39"/>
+    <w:unhideWhenUsed/>
+    <w:rsid w:val="00614432"/>
+    <w:pPr>
+      <w:spacing w:after="100"/>
+      <w:ind w:left="220"/>
+    </w:pPr>
+    <w:rPr>
+      <w:rFonts w:eastAsiaTheme="minorEastAsia" w:cs="Times New Roman"/>
+    </w:rPr>
+  </w:style>
+  <w:style w:type="paragraph" w:customStyle="1" w:styleId="TableText">
+    <w:name w:val="Table Text"/>
+    <w:basedOn w:val="Normal"/>
+    <w:rsid w:val="00614432"/>
+    <w:pPr>
+      <w:spacing w:after="0" w:line="240" w:lineRule="auto"/>
+    </w:pPr>
+    <w:rPr>
+      <w:rFonts w:ascii="Times New Roman" w:eastAsia="Times New Roman" w:hAnsi="Times New Roman" w:cs="Times New Roman"/>
+      <w:sz w:val="24"/>
+      <w:szCs w:val="20"/>
+    </w:rPr>
+  </w:style>
+  <w:style w:type="paragraph" w:styleId="Caption">
+    <w:name w:val="caption"/>
+    <w:basedOn w:val="Normal"/>
+    <w:next w:val="Normal"/>
+    <w:qFormat/>
+    <w:rsid w:val="00614432"/>
+    <w:pPr>
+      <w:spacing w:before="120" w:after="120" w:line="240" w:lineRule="auto"/>
+    </w:pPr>
+    <w:rPr>
+      <w:rFonts w:ascii="Arial" w:eastAsia="Times New Roman" w:hAnsi="Arial" w:cs="Arial"/>
+      <w:b/>
+      <w:bCs/>
+      <w:sz w:val="20"/>
+      <w:szCs w:val="20"/>
+    </w:rPr>
   </w:style>
 </w:styles>
 </file>

</xml_diff>